<commit_message>
Added several weeks worth of stuff
I've been lazy and kept forgetting to push my new stuff up to the
repository. I finally added all of the changes.
</commit_message>
<xml_diff>
--- a/PMweekEnding2-29.docx
+++ b/PMweekEnding2-29.docx
@@ -71,7 +71,31 @@
           <w:sz w:val="24"/>
           <w:szCs w:val="24"/>
         </w:rPr>
-        <w:t>2016-02-29</w:t>
+        <w:t>2016-0</w:t>
+      </w:r>
+      <w:r>
+        <w:rPr>
+          <w:rFonts w:ascii="Times New Roman" w:hAnsi="Times New Roman"/>
+          <w:sz w:val="24"/>
+          <w:szCs w:val="24"/>
+        </w:rPr>
+        <w:t>3</w:t>
+      </w:r>
+      <w:r>
+        <w:rPr>
+          <w:rFonts w:ascii="Times New Roman" w:hAnsi="Times New Roman"/>
+          <w:sz w:val="24"/>
+          <w:szCs w:val="24"/>
+        </w:rPr>
+        <w:t>-</w:t>
+      </w:r>
+      <w:r>
+        <w:rPr>
+          <w:rFonts w:ascii="Times New Roman" w:hAnsi="Times New Roman"/>
+          <w:sz w:val="24"/>
+          <w:szCs w:val="24"/>
+        </w:rPr>
+        <w:t>07</w:t>
       </w:r>
     </w:p>
     <w:p>
@@ -117,7 +141,7 @@
           <w:sz w:val="24"/>
           <w:szCs w:val="24"/>
         </w:rPr>
-        <w:t>This week we thoroughly discussed the design of our UI. We then divvied up UI creation tasks. I also developed and gave our second presentation update. Within the next week we plan on having all of the basic UI screens created and we plan on having the database created so that we can actually begin to incorporate proper functionality. Our meeting went very well this week. For me the only thing that didn’t go well was finding time to do the UI development since I had several other things for other classes. However, I should have plenty of time to complete them on Tuesday. Right now the greatest risk to the project is communication between the software and the database. Hopefully we will not run in to any troubles with it but the system’s functionality is very dependent on the database.</w:t>
+        <w:t xml:space="preserve">This week we </w:t>
       </w:r>
       <w:r>
         <w:rPr>
@@ -125,27 +149,8 @@
           <w:sz w:val="24"/>
           <w:szCs w:val="24"/>
         </w:rPr>
-        <w:t xml:space="preserve"> We plan on having most of the UI screens completed by next Wednesday (March 9</w:t>
+        <w:t>finished discussing the general look of the UI and assigned our final tasks before our first demo. Matt was to finish working on the card swipe, Ying was to create the database (as she is the only one who is comfortable working with databases), and the other three of us were to complete the UI screens. My main concern as of now is that the pieces that we have so far put together are not put together sufficiently/correctly and that this will cause us more trouble and time in the future.</w:t>
       </w:r>
-      <w:r>
-        <w:rPr>
-          <w:rFonts w:ascii="Times New Roman" w:hAnsi="Times New Roman"/>
-          <w:sz w:val="24"/>
-          <w:szCs w:val="24"/>
-          <w:vertAlign w:val="superscript"/>
-        </w:rPr>
-        <w:t>th</w:t>
-      </w:r>
-      <w:r>
-        <w:rPr>
-          <w:rFonts w:ascii="Times New Roman" w:hAnsi="Times New Roman"/>
-          <w:sz w:val="24"/>
-          <w:szCs w:val="24"/>
-        </w:rPr>
-        <w:t>) as well as the database created so that we can demonstrate things like a student ID swipe and a professor login.</w:t>
-      </w:r>
-      <w:bookmarkStart w:id="0" w:name="_GoBack"/>
-      <w:bookmarkEnd w:id="0"/>
     </w:p>
     <w:p>
       <w:pPr>
@@ -360,7 +365,7 @@
                 <w:sz w:val="24"/>
                 <w:szCs w:val="24"/>
               </w:rPr>
-              <w:t>Presentation Update 2</w:t>
+              <w:t>Home Screen partially and welcome and login screens created</w:t>
             </w:r>
           </w:p>
         </w:tc>
@@ -383,7 +388,7 @@
                 <w:sz w:val="24"/>
                 <w:szCs w:val="24"/>
               </w:rPr>
-              <w:t>Welcome and professor login screens UI. Responsibilities of other classes took up much of my time. I should be able to complete the tasks before our next meeting deadline.</w:t>
+              <w:t>Have not fully completed the home screen but I should have it done by Wednesday’s meeting time.</w:t>
             </w:r>
           </w:p>
         </w:tc>
@@ -533,7 +538,7 @@
                 <w:sz w:val="24"/>
                 <w:szCs w:val="24"/>
               </w:rPr>
-              <w:t>4</w:t>
+              <w:t>5.5</w:t>
             </w:r>
           </w:p>
         </w:tc>
@@ -556,7 +561,7 @@
                 <w:sz w:val="24"/>
                 <w:szCs w:val="24"/>
               </w:rPr>
-              <w:t>Created student swipe screen. Stored swipe information with timestamp into a file</w:t>
+              <w:t>Improved Card Swipe screen</w:t>
             </w:r>
           </w:p>
         </w:tc>
@@ -579,7 +584,7 @@
                 <w:sz w:val="24"/>
                 <w:szCs w:val="24"/>
               </w:rPr>
-              <w:t>Haven’t removed unnecessary information from ID swipes.</w:t>
+              <w:t>Hasn’t fully completed the screen but is nearly finished</w:t>
             </w:r>
           </w:p>
         </w:tc>
@@ -631,7 +636,7 @@
                 <w:sz w:val="24"/>
                 <w:szCs w:val="24"/>
               </w:rPr>
-              <w:t>3</w:t>
+              <w:t>2</w:t>
             </w:r>
           </w:p>
         </w:tc>
@@ -654,7 +659,7 @@
                 <w:sz w:val="24"/>
                 <w:szCs w:val="24"/>
               </w:rPr>
-              <w:t>Familiarizing with C#. Some work on Student screen UI</w:t>
+              <w:t>Improved Add Student screen and added it to project repository</w:t>
             </w:r>
           </w:p>
         </w:tc>
@@ -677,7 +682,7 @@
                 <w:sz w:val="24"/>
                 <w:szCs w:val="24"/>
               </w:rPr>
-              <w:t>Have yet to fully complete the student screen UI due to unfamiliarity with C#.</w:t>
+              <w:t>-</w:t>
             </w:r>
           </w:p>
         </w:tc>
@@ -752,23 +757,7 @@
                 <w:sz w:val="24"/>
                 <w:szCs w:val="24"/>
               </w:rPr>
-              <w:t xml:space="preserve">Familiarizing with C#. Some work on </w:t>
-            </w:r>
-            <w:r>
-              <w:rPr>
-                <w:rFonts w:ascii="Times New Roman" w:hAnsi="Times New Roman"/>
-                <w:sz w:val="24"/>
-                <w:szCs w:val="24"/>
-              </w:rPr>
-              <w:t>register</w:t>
-            </w:r>
-            <w:r>
-              <w:rPr>
-                <w:rFonts w:ascii="Times New Roman" w:hAnsi="Times New Roman"/>
-                <w:sz w:val="24"/>
-                <w:szCs w:val="24"/>
-              </w:rPr>
-              <w:t xml:space="preserve"> screen UI</w:t>
+              <w:t>More thorough understanding of C# and worked on completing the register screen.</w:t>
             </w:r>
           </w:p>
         </w:tc>
@@ -786,23 +775,7 @@
                 <w:sz w:val="24"/>
                 <w:szCs w:val="24"/>
               </w:rPr>
-              <w:t xml:space="preserve">Have yet to fully complete the </w:t>
-            </w:r>
-            <w:r>
-              <w:rPr>
-                <w:rFonts w:ascii="Times New Roman" w:hAnsi="Times New Roman"/>
-                <w:sz w:val="24"/>
-                <w:szCs w:val="24"/>
-              </w:rPr>
-              <w:t>register</w:t>
-            </w:r>
-            <w:r>
-              <w:rPr>
-                <w:rFonts w:ascii="Times New Roman" w:hAnsi="Times New Roman"/>
-                <w:sz w:val="24"/>
-                <w:szCs w:val="24"/>
-              </w:rPr>
-              <w:t xml:space="preserve"> screen UI due to unfamiliarity with C#.</w:t>
+              <w:t>Register screen not fully completed and synced to GitHub as he is still familiarizing himself with the GitHub app.</w:t>
             </w:r>
           </w:p>
         </w:tc>
@@ -1039,53 +1012,53 @@
                 <w:sz w:val="24"/>
                 <w:szCs w:val="24"/>
               </w:rPr>
-              <w:t>Complete Remaining UI Screens</w:t>
-            </w:r>
-          </w:p>
-        </w:tc>
-        <w:tc>
-          <w:tcPr>
-            <w:tcW w:w="1870" w:type="dxa"/>
-          </w:tcPr>
-          <w:p>
-            <w:pPr>
-              <w:pStyle w:val="NoSpacing"/>
-              <w:rPr>
-                <w:rFonts w:ascii="Times New Roman" w:hAnsi="Times New Roman"/>
-                <w:sz w:val="24"/>
-                <w:szCs w:val="24"/>
-              </w:rPr>
-            </w:pPr>
-            <w:r>
-              <w:rPr>
-                <w:rFonts w:ascii="Times New Roman" w:hAnsi="Times New Roman"/>
-                <w:sz w:val="24"/>
-                <w:szCs w:val="24"/>
-              </w:rPr>
-              <w:t>3/9</w:t>
-            </w:r>
-          </w:p>
-        </w:tc>
-        <w:tc>
-          <w:tcPr>
-            <w:tcW w:w="1870" w:type="dxa"/>
-          </w:tcPr>
-          <w:p>
-            <w:pPr>
-              <w:pStyle w:val="NoSpacing"/>
-              <w:rPr>
-                <w:rFonts w:ascii="Times New Roman" w:hAnsi="Times New Roman"/>
-                <w:sz w:val="24"/>
-                <w:szCs w:val="24"/>
-              </w:rPr>
-            </w:pPr>
-            <w:r>
-              <w:rPr>
-                <w:rFonts w:ascii="Times New Roman" w:hAnsi="Times New Roman"/>
-                <w:sz w:val="24"/>
-                <w:szCs w:val="24"/>
-              </w:rPr>
-              <w:t>Low</w:t>
+              <w:t>Ensure that all previous assignments are complete and ready for the demo</w:t>
+            </w:r>
+          </w:p>
+        </w:tc>
+        <w:tc>
+          <w:tcPr>
+            <w:tcW w:w="1870" w:type="dxa"/>
+          </w:tcPr>
+          <w:p>
+            <w:pPr>
+              <w:pStyle w:val="NoSpacing"/>
+              <w:rPr>
+                <w:rFonts w:ascii="Times New Roman" w:hAnsi="Times New Roman"/>
+                <w:sz w:val="24"/>
+                <w:szCs w:val="24"/>
+              </w:rPr>
+            </w:pPr>
+            <w:r>
+              <w:rPr>
+                <w:rFonts w:ascii="Times New Roman" w:hAnsi="Times New Roman"/>
+                <w:sz w:val="24"/>
+                <w:szCs w:val="24"/>
+              </w:rPr>
+              <w:t>3/11</w:t>
+            </w:r>
+          </w:p>
+        </w:tc>
+        <w:tc>
+          <w:tcPr>
+            <w:tcW w:w="1870" w:type="dxa"/>
+          </w:tcPr>
+          <w:p>
+            <w:pPr>
+              <w:pStyle w:val="NoSpacing"/>
+              <w:rPr>
+                <w:rFonts w:ascii="Times New Roman" w:hAnsi="Times New Roman"/>
+                <w:sz w:val="24"/>
+                <w:szCs w:val="24"/>
+              </w:rPr>
+            </w:pPr>
+            <w:r>
+              <w:rPr>
+                <w:rFonts w:ascii="Times New Roman" w:hAnsi="Times New Roman"/>
+                <w:sz w:val="24"/>
+                <w:szCs w:val="24"/>
+              </w:rPr>
+              <w:t>High</w:t>
             </w:r>
           </w:p>
         </w:tc>
@@ -1159,30 +1132,30 @@
                 <w:sz w:val="24"/>
                 <w:szCs w:val="24"/>
               </w:rPr>
-              <w:t>Create Database</w:t>
-            </w:r>
-          </w:p>
-        </w:tc>
-        <w:tc>
-          <w:tcPr>
-            <w:tcW w:w="1870" w:type="dxa"/>
-          </w:tcPr>
-          <w:p>
-            <w:pPr>
-              <w:pStyle w:val="NoSpacing"/>
-              <w:rPr>
-                <w:rFonts w:ascii="Times New Roman" w:hAnsi="Times New Roman"/>
-                <w:sz w:val="24"/>
-                <w:szCs w:val="24"/>
-              </w:rPr>
-            </w:pPr>
-            <w:r>
-              <w:rPr>
-                <w:rFonts w:ascii="Times New Roman" w:hAnsi="Times New Roman"/>
-                <w:sz w:val="24"/>
-                <w:szCs w:val="24"/>
-              </w:rPr>
-              <w:t>3/9</w:t>
+              <w:t>“ “</w:t>
+            </w:r>
+          </w:p>
+        </w:tc>
+        <w:tc>
+          <w:tcPr>
+            <w:tcW w:w="1870" w:type="dxa"/>
+          </w:tcPr>
+          <w:p>
+            <w:pPr>
+              <w:pStyle w:val="NoSpacing"/>
+              <w:rPr>
+                <w:rFonts w:ascii="Times New Roman" w:hAnsi="Times New Roman"/>
+                <w:sz w:val="24"/>
+                <w:szCs w:val="24"/>
+              </w:rPr>
+            </w:pPr>
+            <w:r>
+              <w:rPr>
+                <w:rFonts w:ascii="Times New Roman" w:hAnsi="Times New Roman"/>
+                <w:sz w:val="24"/>
+                <w:szCs w:val="24"/>
+              </w:rPr>
+              <w:t>3/11</w:t>
             </w:r>
           </w:p>
         </w:tc>
@@ -1279,53 +1252,53 @@
                 <w:sz w:val="24"/>
                 <w:szCs w:val="24"/>
               </w:rPr>
-              <w:t>Complete Card Swipe Specifics</w:t>
-            </w:r>
-          </w:p>
-        </w:tc>
-        <w:tc>
-          <w:tcPr>
-            <w:tcW w:w="1870" w:type="dxa"/>
-          </w:tcPr>
-          <w:p>
-            <w:pPr>
-              <w:pStyle w:val="NoSpacing"/>
-              <w:rPr>
-                <w:rFonts w:ascii="Times New Roman" w:hAnsi="Times New Roman"/>
-                <w:sz w:val="24"/>
-                <w:szCs w:val="24"/>
-              </w:rPr>
-            </w:pPr>
-            <w:r>
-              <w:rPr>
-                <w:rFonts w:ascii="Times New Roman" w:hAnsi="Times New Roman"/>
-                <w:sz w:val="24"/>
-                <w:szCs w:val="24"/>
-              </w:rPr>
-              <w:t>3/9</w:t>
-            </w:r>
-          </w:p>
-        </w:tc>
-        <w:tc>
-          <w:tcPr>
-            <w:tcW w:w="1870" w:type="dxa"/>
-          </w:tcPr>
-          <w:p>
-            <w:pPr>
-              <w:pStyle w:val="NoSpacing"/>
-              <w:rPr>
-                <w:rFonts w:ascii="Times New Roman" w:hAnsi="Times New Roman"/>
-                <w:sz w:val="24"/>
-                <w:szCs w:val="24"/>
-              </w:rPr>
-            </w:pPr>
-            <w:r>
-              <w:rPr>
-                <w:rFonts w:ascii="Times New Roman" w:hAnsi="Times New Roman"/>
-                <w:sz w:val="24"/>
-                <w:szCs w:val="24"/>
-              </w:rPr>
-              <w:t>Medium</w:t>
+              <w:t>“ “</w:t>
+            </w:r>
+          </w:p>
+        </w:tc>
+        <w:tc>
+          <w:tcPr>
+            <w:tcW w:w="1870" w:type="dxa"/>
+          </w:tcPr>
+          <w:p>
+            <w:pPr>
+              <w:pStyle w:val="NoSpacing"/>
+              <w:rPr>
+                <w:rFonts w:ascii="Times New Roman" w:hAnsi="Times New Roman"/>
+                <w:sz w:val="24"/>
+                <w:szCs w:val="24"/>
+              </w:rPr>
+            </w:pPr>
+            <w:r>
+              <w:rPr>
+                <w:rFonts w:ascii="Times New Roman" w:hAnsi="Times New Roman"/>
+                <w:sz w:val="24"/>
+                <w:szCs w:val="24"/>
+              </w:rPr>
+              <w:t>3/11</w:t>
+            </w:r>
+          </w:p>
+        </w:tc>
+        <w:tc>
+          <w:tcPr>
+            <w:tcW w:w="1870" w:type="dxa"/>
+          </w:tcPr>
+          <w:p>
+            <w:pPr>
+              <w:pStyle w:val="NoSpacing"/>
+              <w:rPr>
+                <w:rFonts w:ascii="Times New Roman" w:hAnsi="Times New Roman"/>
+                <w:sz w:val="24"/>
+                <w:szCs w:val="24"/>
+              </w:rPr>
+            </w:pPr>
+            <w:r>
+              <w:rPr>
+                <w:rFonts w:ascii="Times New Roman" w:hAnsi="Times New Roman"/>
+                <w:sz w:val="24"/>
+                <w:szCs w:val="24"/>
+              </w:rPr>
+              <w:t>High</w:t>
             </w:r>
           </w:p>
         </w:tc>
@@ -1399,53 +1372,53 @@
                 <w:sz w:val="24"/>
                 <w:szCs w:val="24"/>
               </w:rPr>
-              <w:t>Complete Remaining UI Screens</w:t>
-            </w:r>
-          </w:p>
-        </w:tc>
-        <w:tc>
-          <w:tcPr>
-            <w:tcW w:w="1870" w:type="dxa"/>
-          </w:tcPr>
-          <w:p>
-            <w:pPr>
-              <w:pStyle w:val="NoSpacing"/>
-              <w:rPr>
-                <w:rFonts w:ascii="Times New Roman" w:hAnsi="Times New Roman"/>
-                <w:sz w:val="24"/>
-                <w:szCs w:val="24"/>
-              </w:rPr>
-            </w:pPr>
-            <w:r>
-              <w:rPr>
-                <w:rFonts w:ascii="Times New Roman" w:hAnsi="Times New Roman"/>
-                <w:sz w:val="24"/>
-                <w:szCs w:val="24"/>
-              </w:rPr>
-              <w:t>3/9</w:t>
-            </w:r>
-          </w:p>
-        </w:tc>
-        <w:tc>
-          <w:tcPr>
-            <w:tcW w:w="1870" w:type="dxa"/>
-          </w:tcPr>
-          <w:p>
-            <w:pPr>
-              <w:pStyle w:val="NoSpacing"/>
-              <w:rPr>
-                <w:rFonts w:ascii="Times New Roman" w:hAnsi="Times New Roman"/>
-                <w:sz w:val="24"/>
-                <w:szCs w:val="24"/>
-              </w:rPr>
-            </w:pPr>
-            <w:r>
-              <w:rPr>
-                <w:rFonts w:ascii="Times New Roman" w:hAnsi="Times New Roman"/>
-                <w:sz w:val="24"/>
-                <w:szCs w:val="24"/>
-              </w:rPr>
-              <w:t>Low</w:t>
+              <w:t>“ “</w:t>
+            </w:r>
+          </w:p>
+        </w:tc>
+        <w:tc>
+          <w:tcPr>
+            <w:tcW w:w="1870" w:type="dxa"/>
+          </w:tcPr>
+          <w:p>
+            <w:pPr>
+              <w:pStyle w:val="NoSpacing"/>
+              <w:rPr>
+                <w:rFonts w:ascii="Times New Roman" w:hAnsi="Times New Roman"/>
+                <w:sz w:val="24"/>
+                <w:szCs w:val="24"/>
+              </w:rPr>
+            </w:pPr>
+            <w:r>
+              <w:rPr>
+                <w:rFonts w:ascii="Times New Roman" w:hAnsi="Times New Roman"/>
+                <w:sz w:val="24"/>
+                <w:szCs w:val="24"/>
+              </w:rPr>
+              <w:t>3/11</w:t>
+            </w:r>
+          </w:p>
+        </w:tc>
+        <w:tc>
+          <w:tcPr>
+            <w:tcW w:w="1870" w:type="dxa"/>
+          </w:tcPr>
+          <w:p>
+            <w:pPr>
+              <w:pStyle w:val="NoSpacing"/>
+              <w:rPr>
+                <w:rFonts w:ascii="Times New Roman" w:hAnsi="Times New Roman"/>
+                <w:sz w:val="24"/>
+                <w:szCs w:val="24"/>
+              </w:rPr>
+            </w:pPr>
+            <w:r>
+              <w:rPr>
+                <w:rFonts w:ascii="Times New Roman" w:hAnsi="Times New Roman"/>
+                <w:sz w:val="24"/>
+                <w:szCs w:val="24"/>
+              </w:rPr>
+              <w:t>High</w:t>
             </w:r>
           </w:p>
         </w:tc>
@@ -1519,53 +1492,55 @@
                 <w:sz w:val="24"/>
                 <w:szCs w:val="24"/>
               </w:rPr>
-              <w:t>Complete Remaining UI Screens</w:t>
-            </w:r>
-          </w:p>
-        </w:tc>
-        <w:tc>
-          <w:tcPr>
-            <w:tcW w:w="1870" w:type="dxa"/>
-          </w:tcPr>
-          <w:p>
-            <w:pPr>
-              <w:pStyle w:val="NoSpacing"/>
-              <w:rPr>
-                <w:rFonts w:ascii="Times New Roman" w:hAnsi="Times New Roman"/>
-                <w:sz w:val="24"/>
-                <w:szCs w:val="24"/>
-              </w:rPr>
-            </w:pPr>
-            <w:r>
-              <w:rPr>
-                <w:rFonts w:ascii="Times New Roman" w:hAnsi="Times New Roman"/>
-                <w:sz w:val="24"/>
-                <w:szCs w:val="24"/>
-              </w:rPr>
-              <w:t>3/9</w:t>
-            </w:r>
-          </w:p>
-        </w:tc>
-        <w:tc>
-          <w:tcPr>
-            <w:tcW w:w="1870" w:type="dxa"/>
-          </w:tcPr>
-          <w:p>
-            <w:pPr>
-              <w:pStyle w:val="NoSpacing"/>
-              <w:rPr>
-                <w:rFonts w:ascii="Times New Roman" w:hAnsi="Times New Roman"/>
-                <w:sz w:val="24"/>
-                <w:szCs w:val="24"/>
-              </w:rPr>
-            </w:pPr>
-            <w:r>
-              <w:rPr>
-                <w:rFonts w:ascii="Times New Roman" w:hAnsi="Times New Roman"/>
-                <w:sz w:val="24"/>
-                <w:szCs w:val="24"/>
-              </w:rPr>
-              <w:t>Low</w:t>
+              <w:t>“ “</w:t>
+            </w:r>
+            <w:bookmarkStart w:id="0" w:name="_GoBack"/>
+            <w:bookmarkEnd w:id="0"/>
+          </w:p>
+        </w:tc>
+        <w:tc>
+          <w:tcPr>
+            <w:tcW w:w="1870" w:type="dxa"/>
+          </w:tcPr>
+          <w:p>
+            <w:pPr>
+              <w:pStyle w:val="NoSpacing"/>
+              <w:rPr>
+                <w:rFonts w:ascii="Times New Roman" w:hAnsi="Times New Roman"/>
+                <w:sz w:val="24"/>
+                <w:szCs w:val="24"/>
+              </w:rPr>
+            </w:pPr>
+            <w:r>
+              <w:rPr>
+                <w:rFonts w:ascii="Times New Roman" w:hAnsi="Times New Roman"/>
+                <w:sz w:val="24"/>
+                <w:szCs w:val="24"/>
+              </w:rPr>
+              <w:t>3/11</w:t>
+            </w:r>
+          </w:p>
+        </w:tc>
+        <w:tc>
+          <w:tcPr>
+            <w:tcW w:w="1870" w:type="dxa"/>
+          </w:tcPr>
+          <w:p>
+            <w:pPr>
+              <w:pStyle w:val="NoSpacing"/>
+              <w:rPr>
+                <w:rFonts w:ascii="Times New Roman" w:hAnsi="Times New Roman"/>
+                <w:sz w:val="24"/>
+                <w:szCs w:val="24"/>
+              </w:rPr>
+            </w:pPr>
+            <w:r>
+              <w:rPr>
+                <w:rFonts w:ascii="Times New Roman" w:hAnsi="Times New Roman"/>
+                <w:sz w:val="24"/>
+                <w:szCs w:val="24"/>
+              </w:rPr>
+              <w:t>high</w:t>
             </w:r>
           </w:p>
         </w:tc>
@@ -2011,6 +1986,7 @@
   <w:style w:type="character" w:default="1" w:styleId="DefaultParagraphFont">
     <w:name w:val="Default Paragraph Font"/>
     <w:uiPriority w:val="1"/>
+    <w:semiHidden/>
     <w:unhideWhenUsed/>
   </w:style>
   <w:style w:type="table" w:default="1" w:styleId="TableNormal">

</xml_diff>